<commit_message>
clean project and update final readme
</commit_message>
<xml_diff>
--- a/COMP 370 2024 Final Project with Details.docx
+++ b/COMP 370 2024 Final Project with Details.docx
@@ -190,7 +190,6 @@
         </w:rPr>
         <w:t xml:space="preserve"> three </w:t>
       </w:r>
-      <w:proofErr w:type="gramStart"/>
       <w:r>
         <w:rPr>
           <w:rFonts w:ascii="Arial" w:hAnsi="Arial"/>
@@ -198,17 +197,7 @@
           <w:bCs/>
           <w:color w:val="000000"/>
         </w:rPr>
-        <w:t>projects</w:t>
-      </w:r>
-      <w:proofErr w:type="gramEnd"/>
-      <w:r>
-        <w:rPr>
-          <w:rFonts w:ascii="Arial" w:hAnsi="Arial"/>
-          <w:b/>
-          <w:bCs/>
-          <w:color w:val="000000"/>
-        </w:rPr>
-        <w:t xml:space="preserve"> descriptions</w:t>
+        <w:t>projects descriptions</w:t>
       </w:r>
       <w:r>
         <w:rPr>
@@ -270,7 +259,7 @@
         <w:pStyle w:val="Heading2"/>
       </w:pPr>
       <w:r>
-        <w:t>Project 1</w:t>
+        <w:t>Project</w:t>
       </w:r>
       <w:r>
         <w:t xml:space="preserve">: </w:t>
@@ -478,16 +467,7 @@
           <w:bCs/>
           <w:color w:val="000000"/>
         </w:rPr>
-        <w:t>a news provider (for example www.thenewsapi.com</w:t>
-      </w:r>
-      <w:proofErr w:type="gramStart"/>
-      <w:r>
-        <w:rPr>
-          <w:rFonts w:ascii="Arial" w:hAnsi="Arial"/>
-          <w:bCs/>
-          <w:color w:val="000000"/>
-        </w:rPr>
-        <w:t xml:space="preserve">) </w:t>
+        <w:t xml:space="preserve">a news provider (for example www.thenewsapi.com) </w:t>
       </w:r>
       <w:r>
         <w:rPr>
@@ -497,7 +477,6 @@
         </w:rPr>
         <w:t>.</w:t>
       </w:r>
-      <w:proofErr w:type="gramEnd"/>
       <w:r>
         <w:rPr>
           <w:rFonts w:ascii="Arial" w:hAnsi="Arial"/>
@@ -609,25 +588,7 @@
           <w:bCs/>
           <w:color w:val="000000"/>
         </w:rPr>
-        <w:t xml:space="preserve"> For your open and later </w:t>
-      </w:r>
-      <w:proofErr w:type="spellStart"/>
-      <w:r>
-        <w:rPr>
-          <w:rFonts w:ascii="Arial" w:hAnsi="Arial"/>
-          <w:bCs/>
-          <w:color w:val="000000"/>
-        </w:rPr>
-        <w:t>codings</w:t>
-      </w:r>
-      <w:proofErr w:type="spellEnd"/>
-      <w:r>
-        <w:rPr>
-          <w:rFonts w:ascii="Arial" w:hAnsi="Arial"/>
-          <w:bCs/>
-          <w:color w:val="000000"/>
-        </w:rPr>
-        <w:t xml:space="preserve">, just use the title and opening of the article (i.e., you don’t need to read the entire article). </w:t>
+        <w:t xml:space="preserve"> For your open and later codings, just use the title and opening of the article (i.e., you don’t need to read the entire article). </w:t>
       </w:r>
       <w:r>
         <w:rPr>
@@ -725,16 +686,7 @@
           <w:bCs/>
           <w:color w:val="000000"/>
         </w:rPr>
-        <w:t xml:space="preserve">computing the 10 words in each category with the highest </w:t>
-      </w:r>
-      <w:proofErr w:type="spellStart"/>
-      <w:r>
-        <w:rPr>
-          <w:rFonts w:ascii="Arial" w:hAnsi="Arial"/>
-          <w:bCs/>
-          <w:color w:val="000000"/>
-        </w:rPr>
-        <w:t>tf</w:t>
+        <w:t>computing the 10 words in each category with the highest tf</w:t>
       </w:r>
       <w:r>
         <w:rPr>
@@ -750,16 +702,7 @@
           <w:bCs/>
           <w:color w:val="000000"/>
         </w:rPr>
-        <w:t>df</w:t>
-      </w:r>
-      <w:proofErr w:type="spellEnd"/>
-      <w:r>
-        <w:rPr>
-          <w:rFonts w:ascii="Arial" w:hAnsi="Arial"/>
-          <w:bCs/>
-          <w:color w:val="000000"/>
-        </w:rPr>
-        <w:t xml:space="preserve"> scores</w:t>
+        <w:t>df scores</w:t>
       </w:r>
       <w:r>
         <w:rPr>
@@ -801,1157 +744,6 @@
           <w:color w:val="000000"/>
         </w:rPr>
         <w:t>. Bear in mind that you will need to develop a defensible way in which to interpret these categories.</w:t>
-      </w:r>
-    </w:p>
-    <w:p>
-      <w:pPr>
-        <w:pStyle w:val="Heading2"/>
-      </w:pPr>
-      <w:r>
-        <w:t>Project 2</w:t>
-      </w:r>
-      <w:r>
-        <w:t xml:space="preserve">: </w:t>
-      </w:r>
-      <w:r>
-        <w:t>Movie Release</w:t>
-      </w:r>
-    </w:p>
-    <w:p>
-      <w:pPr>
-        <w:pStyle w:val="Heading3"/>
-      </w:pPr>
-      <w:r>
-        <w:t>Overview</w:t>
-      </w:r>
-    </w:p>
-    <w:p>
-      <w:pPr>
-        <w:rPr>
-          <w:rFonts w:ascii="Arial" w:hAnsi="Arial"/>
-          <w:bCs/>
-          <w:color w:val="000000"/>
-        </w:rPr>
-      </w:pPr>
-      <w:r>
-        <w:rPr>
-          <w:rFonts w:ascii="Arial" w:hAnsi="Arial"/>
-          <w:bCs/>
-          <w:color w:val="000000"/>
-        </w:rPr>
-        <w:t xml:space="preserve">Your team has been hired by a </w:t>
-      </w:r>
-      <w:r>
-        <w:rPr>
-          <w:rFonts w:ascii="Arial" w:hAnsi="Arial"/>
-          <w:bCs/>
-          <w:color w:val="000000"/>
-        </w:rPr>
-        <w:t>media company</w:t>
-      </w:r>
-      <w:r>
-        <w:rPr>
-          <w:rFonts w:ascii="Arial" w:hAnsi="Arial"/>
-          <w:bCs/>
-          <w:color w:val="000000"/>
-        </w:rPr>
-        <w:t xml:space="preserve"> that wants to understand </w:t>
-      </w:r>
-      <w:r>
-        <w:rPr>
-          <w:rFonts w:ascii="Arial" w:hAnsi="Arial"/>
-          <w:bCs/>
-          <w:color w:val="000000"/>
-        </w:rPr>
-        <w:t>the social media response to</w:t>
-      </w:r>
-      <w:r>
-        <w:rPr>
-          <w:rFonts w:ascii="Arial" w:hAnsi="Arial"/>
-          <w:bCs/>
-          <w:color w:val="000000"/>
-        </w:rPr>
-        <w:t xml:space="preserve"> </w:t>
-      </w:r>
-      <w:r>
-        <w:rPr>
-          <w:rFonts w:ascii="Arial" w:hAnsi="Arial"/>
-          <w:bCs/>
-          <w:color w:val="000000"/>
-        </w:rPr>
-        <w:t xml:space="preserve">the film “(insert a </w:t>
-      </w:r>
-      <w:proofErr w:type="gramStart"/>
-      <w:r>
-        <w:rPr>
-          <w:rFonts w:ascii="Arial" w:hAnsi="Arial"/>
-          <w:bCs/>
-          <w:color w:val="000000"/>
-        </w:rPr>
-        <w:t>recently-released</w:t>
-      </w:r>
-      <w:proofErr w:type="gramEnd"/>
-      <w:r>
-        <w:rPr>
-          <w:rFonts w:ascii="Arial" w:hAnsi="Arial"/>
-          <w:bCs/>
-          <w:color w:val="000000"/>
-        </w:rPr>
-        <w:t xml:space="preserve"> movie </w:t>
-      </w:r>
-      <w:r>
-        <w:rPr>
-          <w:rFonts w:ascii="Arial" w:hAnsi="Arial"/>
-          <w:bCs/>
-          <w:color w:val="000000"/>
-        </w:rPr>
-        <w:t>that your team selected here</w:t>
-      </w:r>
-      <w:r>
-        <w:rPr>
-          <w:rFonts w:ascii="Arial" w:hAnsi="Arial"/>
-          <w:bCs/>
-          <w:color w:val="000000"/>
-        </w:rPr>
-        <w:t>)”</w:t>
-      </w:r>
-      <w:r>
-        <w:rPr>
-          <w:rFonts w:ascii="Arial" w:hAnsi="Arial"/>
-          <w:bCs/>
-          <w:color w:val="000000"/>
-        </w:rPr>
-        <w:t xml:space="preserve">. They have indicated that they are especially concerned with </w:t>
-      </w:r>
-      <w:r>
-        <w:rPr>
-          <w:rFonts w:ascii="Arial" w:hAnsi="Arial"/>
-          <w:bCs/>
-          <w:color w:val="000000"/>
-        </w:rPr>
-        <w:t xml:space="preserve">visibility and reception relative to other movies that have come out at a similar time. </w:t>
-      </w:r>
-      <w:r>
-        <w:rPr>
-          <w:rFonts w:ascii="Arial" w:hAnsi="Arial"/>
-          <w:bCs/>
-          <w:color w:val="000000"/>
-        </w:rPr>
-        <w:t>Specifically, they want to know:</w:t>
-      </w:r>
-    </w:p>
-    <w:p>
-      <w:pPr>
-        <w:numPr>
-          <w:ilvl w:val="0"/>
-          <w:numId w:val="6"/>
-        </w:numPr>
-        <w:rPr>
-          <w:rFonts w:ascii="Arial" w:hAnsi="Arial"/>
-          <w:bCs/>
-          <w:color w:val="000000"/>
-        </w:rPr>
-      </w:pPr>
-      <w:r>
-        <w:rPr>
-          <w:rFonts w:ascii="Arial" w:hAnsi="Arial"/>
-          <w:bCs/>
-          <w:color w:val="000000"/>
-        </w:rPr>
-        <w:t>What aspect of the movie was the focus (topic) of the article</w:t>
-      </w:r>
-    </w:p>
-    <w:p>
-      <w:pPr>
-        <w:numPr>
-          <w:ilvl w:val="0"/>
-          <w:numId w:val="6"/>
-        </w:numPr>
-        <w:rPr>
-          <w:rFonts w:ascii="Arial" w:hAnsi="Arial"/>
-          <w:bCs/>
-          <w:color w:val="000000"/>
-        </w:rPr>
-      </w:pPr>
-      <w:r>
-        <w:rPr>
-          <w:rFonts w:ascii="Arial" w:hAnsi="Arial"/>
-          <w:bCs/>
-          <w:color w:val="000000"/>
-        </w:rPr>
-        <w:t>How much coverage the movie received relative to other movies that came out at a similar time</w:t>
-      </w:r>
-    </w:p>
-    <w:p>
-      <w:pPr>
-        <w:rPr>
-          <w:rFonts w:ascii="Arial" w:hAnsi="Arial"/>
-          <w:bCs/>
-          <w:color w:val="000000"/>
-        </w:rPr>
-      </w:pPr>
-      <w:r>
-        <w:rPr>
-          <w:rFonts w:ascii="Arial" w:hAnsi="Arial"/>
-          <w:bCs/>
-          <w:color w:val="000000"/>
-        </w:rPr>
-        <w:t xml:space="preserve">You will conduct this analysis and submit </w:t>
-      </w:r>
-      <w:r>
-        <w:rPr>
-          <w:rFonts w:ascii="Arial" w:hAnsi="Arial"/>
-          <w:bCs/>
-          <w:color w:val="000000"/>
-        </w:rPr>
-        <w:t xml:space="preserve">a </w:t>
-      </w:r>
-      <w:r>
-        <w:rPr>
-          <w:rFonts w:ascii="Arial" w:hAnsi="Arial"/>
-          <w:bCs/>
-          <w:color w:val="000000"/>
-        </w:rPr>
-        <w:t>report discussing your findings.</w:t>
-      </w:r>
-    </w:p>
-    <w:p>
-      <w:pPr>
-        <w:pStyle w:val="Heading3"/>
-      </w:pPr>
-      <w:r>
-        <w:lastRenderedPageBreak/>
-        <w:t>Analysis Details</w:t>
-      </w:r>
-    </w:p>
-    <w:p>
-      <w:pPr>
-        <w:rPr>
-          <w:rFonts w:ascii="Arial" w:hAnsi="Arial"/>
-          <w:bCs/>
-          <w:color w:val="000000"/>
-        </w:rPr>
-      </w:pPr>
-      <w:r>
-        <w:rPr>
-          <w:rFonts w:ascii="Arial" w:hAnsi="Arial"/>
-          <w:bCs/>
-          <w:color w:val="000000"/>
-        </w:rPr>
-        <w:t xml:space="preserve">Your analysis will draw on </w:t>
-      </w:r>
-      <w:r>
-        <w:rPr>
-          <w:rFonts w:ascii="Arial" w:hAnsi="Arial"/>
-          <w:bCs/>
-          <w:color w:val="000000"/>
-        </w:rPr>
-        <w:t xml:space="preserve">news articles drawn from </w:t>
-      </w:r>
-      <w:r>
-        <w:rPr>
-          <w:rFonts w:ascii="Arial" w:hAnsi="Arial"/>
-          <w:bCs/>
-          <w:color w:val="000000"/>
-        </w:rPr>
-        <w:t>Reddit</w:t>
-      </w:r>
-      <w:r>
-        <w:rPr>
-          <w:rFonts w:ascii="Arial" w:hAnsi="Arial"/>
-          <w:bCs/>
-          <w:color w:val="000000"/>
-        </w:rPr>
-        <w:t>.</w:t>
-      </w:r>
-      <w:r>
-        <w:rPr>
-          <w:rFonts w:ascii="Arial" w:hAnsi="Arial"/>
-          <w:bCs/>
-          <w:color w:val="000000"/>
-        </w:rPr>
-        <w:t xml:space="preserve"> </w:t>
-      </w:r>
-      <w:r>
-        <w:rPr>
-          <w:rFonts w:ascii="Arial" w:hAnsi="Arial"/>
-          <w:bCs/>
-          <w:color w:val="000000"/>
-        </w:rPr>
-        <w:t xml:space="preserve">To inform your analysis, you should collect </w:t>
-      </w:r>
-      <w:r>
-        <w:rPr>
-          <w:rFonts w:ascii="Arial" w:hAnsi="Arial"/>
-          <w:bCs/>
-          <w:color w:val="000000"/>
-        </w:rPr>
-        <w:t>500+</w:t>
-      </w:r>
-      <w:r>
-        <w:rPr>
-          <w:rFonts w:ascii="Arial" w:hAnsi="Arial"/>
-          <w:bCs/>
-          <w:color w:val="000000"/>
-        </w:rPr>
-        <w:t xml:space="preserve"> </w:t>
-      </w:r>
-      <w:r>
-        <w:rPr>
-          <w:rFonts w:ascii="Arial" w:hAnsi="Arial"/>
-          <w:bCs/>
-          <w:color w:val="000000"/>
-        </w:rPr>
-        <w:t>posts</w:t>
-      </w:r>
-      <w:r>
-        <w:rPr>
-          <w:rFonts w:ascii="Arial" w:hAnsi="Arial"/>
-          <w:bCs/>
-          <w:color w:val="000000"/>
-        </w:rPr>
-        <w:t xml:space="preserve"> </w:t>
-      </w:r>
-      <w:r>
-        <w:rPr>
-          <w:rFonts w:ascii="Arial" w:hAnsi="Arial"/>
-          <w:bCs/>
-          <w:color w:val="000000"/>
-        </w:rPr>
-        <w:t>(total) on the movies you consider in your analysis</w:t>
-      </w:r>
-      <w:r>
-        <w:rPr>
-          <w:rFonts w:ascii="Arial" w:hAnsi="Arial"/>
-          <w:bCs/>
-          <w:color w:val="000000"/>
-        </w:rPr>
-        <w:t xml:space="preserve">. </w:t>
-      </w:r>
-      <w:r>
-        <w:rPr>
-          <w:rFonts w:ascii="Arial" w:hAnsi="Arial"/>
-          <w:bCs/>
-          <w:color w:val="000000"/>
-        </w:rPr>
-        <w:t xml:space="preserve">Ensure to collect articles in a way that does not bias towards or against coverage volume of your selected movies. </w:t>
-      </w:r>
-      <w:r>
-        <w:rPr>
-          <w:rFonts w:ascii="Arial" w:hAnsi="Arial"/>
-          <w:bCs/>
-          <w:color w:val="000000"/>
-        </w:rPr>
-        <w:t xml:space="preserve">You should set filters such that all </w:t>
-      </w:r>
-      <w:r>
-        <w:rPr>
-          <w:rFonts w:ascii="Arial" w:hAnsi="Arial"/>
-          <w:bCs/>
-          <w:color w:val="000000"/>
-        </w:rPr>
-        <w:t>500</w:t>
-      </w:r>
-      <w:r>
-        <w:rPr>
-          <w:rFonts w:ascii="Arial" w:hAnsi="Arial"/>
-          <w:bCs/>
-          <w:color w:val="000000"/>
-        </w:rPr>
-        <w:t xml:space="preserve"> posts</w:t>
-      </w:r>
-      <w:r>
-        <w:rPr>
-          <w:rFonts w:ascii="Arial" w:hAnsi="Arial"/>
-          <w:bCs/>
-          <w:color w:val="000000"/>
-        </w:rPr>
-        <w:t xml:space="preserve"> </w:t>
-      </w:r>
-      <w:r>
-        <w:rPr>
-          <w:rFonts w:ascii="Arial" w:hAnsi="Arial"/>
-          <w:bCs/>
-          <w:color w:val="000000"/>
-        </w:rPr>
-        <w:t xml:space="preserve">have a very high likelihood of being related to </w:t>
-      </w:r>
-      <w:r>
-        <w:rPr>
-          <w:rFonts w:ascii="Arial" w:hAnsi="Arial"/>
-          <w:bCs/>
-          <w:color w:val="000000"/>
-        </w:rPr>
-        <w:t>one of the</w:t>
-      </w:r>
-      <w:r>
-        <w:rPr>
-          <w:rFonts w:ascii="Arial" w:hAnsi="Arial"/>
-          <w:bCs/>
-          <w:color w:val="000000"/>
-        </w:rPr>
-        <w:t xml:space="preserve"> movie</w:t>
-      </w:r>
-      <w:r>
-        <w:rPr>
-          <w:rFonts w:ascii="Arial" w:hAnsi="Arial"/>
-          <w:bCs/>
-          <w:color w:val="000000"/>
-        </w:rPr>
-        <w:t>s</w:t>
-      </w:r>
-      <w:r>
-        <w:rPr>
-          <w:rFonts w:ascii="Arial" w:hAnsi="Arial"/>
-          <w:bCs/>
-          <w:color w:val="000000"/>
-        </w:rPr>
-        <w:t xml:space="preserve"> AND all are in English</w:t>
-      </w:r>
-      <w:r>
-        <w:rPr>
-          <w:rFonts w:ascii="Arial" w:hAnsi="Arial"/>
-          <w:bCs/>
-          <w:color w:val="000000"/>
-        </w:rPr>
-        <w:t>.</w:t>
-      </w:r>
-    </w:p>
-    <w:p>
-      <w:pPr>
-        <w:rPr>
-          <w:rFonts w:ascii="Arial" w:hAnsi="Arial"/>
-          <w:bCs/>
-          <w:color w:val="000000"/>
-        </w:rPr>
-      </w:pPr>
-      <w:r>
-        <w:rPr>
-          <w:rFonts w:ascii="Arial" w:hAnsi="Arial"/>
-          <w:bCs/>
-          <w:color w:val="000000"/>
-        </w:rPr>
-        <w:t>To develop your topics, c</w:t>
-      </w:r>
-      <w:r>
-        <w:rPr>
-          <w:rFonts w:ascii="Arial" w:hAnsi="Arial"/>
-          <w:bCs/>
-          <w:color w:val="000000"/>
-        </w:rPr>
-        <w:t xml:space="preserve">onduct an open coding on 200 </w:t>
-      </w:r>
-      <w:r>
-        <w:rPr>
-          <w:rFonts w:ascii="Arial" w:hAnsi="Arial"/>
-          <w:bCs/>
-          <w:color w:val="000000"/>
-        </w:rPr>
-        <w:t>articles</w:t>
-      </w:r>
-      <w:r>
-        <w:rPr>
-          <w:rFonts w:ascii="Arial" w:hAnsi="Arial"/>
-          <w:bCs/>
-          <w:color w:val="000000"/>
-        </w:rPr>
-        <w:t xml:space="preserve"> (approach the exercise requiring each </w:t>
-      </w:r>
-      <w:r>
-        <w:rPr>
-          <w:rFonts w:ascii="Arial" w:hAnsi="Arial"/>
-          <w:bCs/>
-          <w:color w:val="000000"/>
-        </w:rPr>
-        <w:t>article</w:t>
-      </w:r>
-      <w:r>
-        <w:rPr>
-          <w:rFonts w:ascii="Arial" w:hAnsi="Arial"/>
-          <w:bCs/>
-          <w:color w:val="000000"/>
-        </w:rPr>
-        <w:t xml:space="preserve"> to belong to exactly one topic).  </w:t>
-      </w:r>
-      <w:r>
-        <w:rPr>
-          <w:rFonts w:ascii="Arial" w:hAnsi="Arial"/>
-          <w:bCs/>
-          <w:color w:val="000000"/>
-        </w:rPr>
-        <w:t xml:space="preserve">For your open and later </w:t>
-      </w:r>
-      <w:proofErr w:type="spellStart"/>
-      <w:r>
-        <w:rPr>
-          <w:rFonts w:ascii="Arial" w:hAnsi="Arial"/>
-          <w:bCs/>
-          <w:color w:val="000000"/>
-        </w:rPr>
-        <w:t>codings</w:t>
-      </w:r>
-      <w:proofErr w:type="spellEnd"/>
-      <w:r>
-        <w:rPr>
-          <w:rFonts w:ascii="Arial" w:hAnsi="Arial"/>
-          <w:bCs/>
-          <w:color w:val="000000"/>
-        </w:rPr>
-        <w:t xml:space="preserve">, just use the title and opening of the article (i.e., you don’t need to read the entire article). </w:t>
-      </w:r>
-      <w:r>
-        <w:rPr>
-          <w:rFonts w:ascii="Arial" w:hAnsi="Arial"/>
-          <w:bCs/>
-          <w:color w:val="000000"/>
-        </w:rPr>
-        <w:t>You should aim for between 3-8 topics in total.</w:t>
-      </w:r>
-    </w:p>
-    <w:p>
-      <w:pPr>
-        <w:rPr>
-          <w:rFonts w:ascii="Arial" w:hAnsi="Arial"/>
-          <w:bCs/>
-          <w:color w:val="000000"/>
-        </w:rPr>
-      </w:pPr>
-      <w:r>
-        <w:rPr>
-          <w:rFonts w:ascii="Arial" w:hAnsi="Arial"/>
-          <w:bCs/>
-          <w:color w:val="000000"/>
-        </w:rPr>
-        <w:t xml:space="preserve">Once your topics have been designed, manually annotate the </w:t>
-      </w:r>
-      <w:r>
-        <w:rPr>
-          <w:rFonts w:ascii="Arial" w:hAnsi="Arial"/>
-          <w:bCs/>
-          <w:color w:val="000000"/>
-        </w:rPr>
-        <w:t>entire set</w:t>
-      </w:r>
-      <w:r>
-        <w:rPr>
-          <w:rFonts w:ascii="Arial" w:hAnsi="Arial"/>
-          <w:bCs/>
-          <w:color w:val="000000"/>
-        </w:rPr>
-        <w:t xml:space="preserve"> of the </w:t>
-      </w:r>
-      <w:r>
-        <w:rPr>
-          <w:rFonts w:ascii="Arial" w:hAnsi="Arial"/>
-          <w:bCs/>
-          <w:color w:val="000000"/>
-        </w:rPr>
-        <w:t>500</w:t>
-      </w:r>
-      <w:r>
-        <w:rPr>
-          <w:rFonts w:ascii="Arial" w:hAnsi="Arial"/>
-          <w:bCs/>
-          <w:color w:val="000000"/>
-        </w:rPr>
-        <w:t xml:space="preserve"> </w:t>
-      </w:r>
-      <w:r>
-        <w:rPr>
-          <w:rFonts w:ascii="Arial" w:hAnsi="Arial"/>
-          <w:bCs/>
-          <w:color w:val="000000"/>
-        </w:rPr>
-        <w:t>articles</w:t>
-      </w:r>
-      <w:r>
-        <w:rPr>
-          <w:rFonts w:ascii="Arial" w:hAnsi="Arial"/>
-          <w:bCs/>
-          <w:color w:val="000000"/>
-        </w:rPr>
-        <w:t xml:space="preserve"> in your dataset</w:t>
-      </w:r>
-      <w:r>
-        <w:rPr>
-          <w:rFonts w:ascii="Arial" w:hAnsi="Arial"/>
-          <w:bCs/>
-          <w:color w:val="000000"/>
-        </w:rPr>
-        <w:t>.</w:t>
-      </w:r>
-    </w:p>
-    <w:p>
-      <w:pPr>
-        <w:rPr>
-          <w:rFonts w:ascii="Arial" w:hAnsi="Arial"/>
-          <w:bCs/>
-          <w:color w:val="000000"/>
-        </w:rPr>
-      </w:pPr>
-      <w:r>
-        <w:rPr>
-          <w:rFonts w:ascii="Arial" w:hAnsi="Arial"/>
-          <w:bCs/>
-          <w:color w:val="000000"/>
-        </w:rPr>
-        <w:t xml:space="preserve">Characterize your topics by </w:t>
-      </w:r>
-      <w:r>
-        <w:rPr>
-          <w:rFonts w:ascii="Arial" w:hAnsi="Arial"/>
-          <w:bCs/>
-          <w:color w:val="000000"/>
-        </w:rPr>
-        <w:t xml:space="preserve">both (1) </w:t>
-      </w:r>
-      <w:r>
-        <w:rPr>
-          <w:rFonts w:ascii="Arial" w:hAnsi="Arial"/>
-          <w:bCs/>
-          <w:color w:val="000000"/>
-        </w:rPr>
-        <w:t xml:space="preserve">computing the 10 words in each category with the highest </w:t>
-      </w:r>
-      <w:proofErr w:type="spellStart"/>
-      <w:r>
-        <w:rPr>
-          <w:rFonts w:ascii="Arial" w:hAnsi="Arial"/>
-          <w:bCs/>
-          <w:color w:val="000000"/>
-        </w:rPr>
-        <w:t>tf</w:t>
-      </w:r>
-      <w:r>
-        <w:rPr>
-          <w:rFonts w:ascii="Arial" w:hAnsi="Arial"/>
-          <w:bCs/>
-          <w:color w:val="000000"/>
-        </w:rPr>
-        <w:t>-i</w:t>
-      </w:r>
-      <w:r>
-        <w:rPr>
-          <w:rFonts w:ascii="Arial" w:hAnsi="Arial"/>
-          <w:bCs/>
-          <w:color w:val="000000"/>
-        </w:rPr>
-        <w:t>df</w:t>
-      </w:r>
-      <w:proofErr w:type="spellEnd"/>
-      <w:r>
-        <w:rPr>
-          <w:rFonts w:ascii="Arial" w:hAnsi="Arial"/>
-          <w:bCs/>
-          <w:color w:val="000000"/>
-        </w:rPr>
-        <w:t xml:space="preserve"> scores</w:t>
-      </w:r>
-      <w:r>
-        <w:rPr>
-          <w:rFonts w:ascii="Arial" w:hAnsi="Arial"/>
-          <w:bCs/>
-          <w:color w:val="000000"/>
-        </w:rPr>
-        <w:t xml:space="preserve"> and (2) using an LLM (ChatGPT) to produce a representative summary of each category</w:t>
-      </w:r>
-      <w:r>
-        <w:rPr>
-          <w:rFonts w:ascii="Arial" w:hAnsi="Arial"/>
-          <w:bCs/>
-          <w:color w:val="000000"/>
-        </w:rPr>
-        <w:t>.</w:t>
-      </w:r>
-    </w:p>
-    <w:p>
-      <w:pPr>
-        <w:pStyle w:val="Heading2"/>
-      </w:pPr>
-      <w:r>
-        <w:t>Project 3: Character Comparison</w:t>
-      </w:r>
-    </w:p>
-    <w:p>
-      <w:pPr>
-        <w:pStyle w:val="Heading3"/>
-      </w:pPr>
-      <w:r>
-        <w:t>Overview</w:t>
-      </w:r>
-    </w:p>
-    <w:p>
-      <w:pPr>
-        <w:rPr>
-          <w:rFonts w:ascii="Arial" w:hAnsi="Arial"/>
-          <w:bCs/>
-          <w:color w:val="000000"/>
-        </w:rPr>
-      </w:pPr>
-      <w:r>
-        <w:rPr>
-          <w:rFonts w:ascii="Arial" w:hAnsi="Arial"/>
-          <w:bCs/>
-          <w:color w:val="000000"/>
-        </w:rPr>
-        <w:t xml:space="preserve">Your team has been hired by a </w:t>
-      </w:r>
-      <w:r>
-        <w:rPr>
-          <w:rFonts w:ascii="Arial" w:hAnsi="Arial"/>
-          <w:bCs/>
-          <w:color w:val="000000"/>
-        </w:rPr>
-        <w:t>production company</w:t>
-      </w:r>
-      <w:r>
-        <w:rPr>
-          <w:rFonts w:ascii="Arial" w:hAnsi="Arial"/>
-          <w:bCs/>
-          <w:color w:val="000000"/>
-        </w:rPr>
-        <w:t xml:space="preserve"> that wants to understand </w:t>
-      </w:r>
-      <w:r>
-        <w:rPr>
-          <w:rFonts w:ascii="Arial" w:hAnsi="Arial"/>
-          <w:bCs/>
-          <w:color w:val="000000"/>
-        </w:rPr>
-        <w:t>the way the side characters in “(insert a movie/TV series that your team selected here)” talk</w:t>
-      </w:r>
-      <w:r>
-        <w:rPr>
-          <w:rFonts w:ascii="Arial" w:hAnsi="Arial"/>
-          <w:bCs/>
-          <w:color w:val="000000"/>
-        </w:rPr>
-        <w:t xml:space="preserve">. </w:t>
-      </w:r>
-      <w:r>
-        <w:rPr>
-          <w:rFonts w:ascii="Arial" w:hAnsi="Arial"/>
-          <w:bCs/>
-          <w:color w:val="000000"/>
-        </w:rPr>
-        <w:t>Specifically, they want to know:</w:t>
-      </w:r>
-    </w:p>
-    <w:p>
-      <w:pPr>
-        <w:numPr>
-          <w:ilvl w:val="0"/>
-          <w:numId w:val="7"/>
-        </w:numPr>
-        <w:rPr>
-          <w:rFonts w:ascii="Arial" w:hAnsi="Arial"/>
-          <w:bCs/>
-          <w:color w:val="000000"/>
-        </w:rPr>
-      </w:pPr>
-      <w:r>
-        <w:rPr>
-          <w:rFonts w:ascii="Arial" w:hAnsi="Arial"/>
-          <w:bCs/>
-          <w:color w:val="000000"/>
-        </w:rPr>
-        <w:t xml:space="preserve">What topics each character tends to talk about </w:t>
-      </w:r>
-    </w:p>
-    <w:p>
-      <w:pPr>
-        <w:numPr>
-          <w:ilvl w:val="0"/>
-          <w:numId w:val="7"/>
-        </w:numPr>
-        <w:rPr>
-          <w:rFonts w:ascii="Arial" w:hAnsi="Arial"/>
-          <w:bCs/>
-          <w:color w:val="000000"/>
-        </w:rPr>
-      </w:pPr>
-      <w:r>
-        <w:rPr>
-          <w:rFonts w:ascii="Arial" w:hAnsi="Arial"/>
-          <w:bCs/>
-          <w:color w:val="000000"/>
-        </w:rPr>
-        <w:t>How much attention the characters give each topic</w:t>
-      </w:r>
-    </w:p>
-    <w:p>
-      <w:pPr>
-        <w:rPr>
-          <w:rFonts w:ascii="Arial" w:hAnsi="Arial"/>
-          <w:bCs/>
-          <w:color w:val="000000"/>
-        </w:rPr>
-      </w:pPr>
-      <w:r>
-        <w:rPr>
-          <w:rFonts w:ascii="Arial" w:hAnsi="Arial"/>
-          <w:bCs/>
-          <w:color w:val="000000"/>
-        </w:rPr>
-        <w:t xml:space="preserve">You will conduct this analysis and submit </w:t>
-      </w:r>
-      <w:r>
-        <w:rPr>
-          <w:rFonts w:ascii="Arial" w:hAnsi="Arial"/>
-          <w:bCs/>
-          <w:color w:val="000000"/>
-        </w:rPr>
-        <w:t xml:space="preserve">a </w:t>
-      </w:r>
-      <w:r>
-        <w:rPr>
-          <w:rFonts w:ascii="Arial" w:hAnsi="Arial"/>
-          <w:bCs/>
-          <w:color w:val="000000"/>
-        </w:rPr>
-        <w:t>report discussing your findings.</w:t>
-      </w:r>
-    </w:p>
-    <w:p>
-      <w:pPr>
-        <w:pStyle w:val="Heading3"/>
-      </w:pPr>
-      <w:r>
-        <w:t>Analysis Details</w:t>
-      </w:r>
-    </w:p>
-    <w:p>
-      <w:pPr>
-        <w:rPr>
-          <w:rFonts w:ascii="Arial" w:hAnsi="Arial"/>
-          <w:bCs/>
-          <w:color w:val="000000"/>
-        </w:rPr>
-      </w:pPr>
-      <w:r>
-        <w:rPr>
-          <w:rFonts w:ascii="Arial" w:hAnsi="Arial"/>
-          <w:bCs/>
-          <w:color w:val="000000"/>
-        </w:rPr>
-        <w:t xml:space="preserve">Your analysis will draw </w:t>
-      </w:r>
-      <w:r>
-        <w:rPr>
-          <w:rFonts w:ascii="Arial" w:hAnsi="Arial"/>
-          <w:bCs/>
-          <w:color w:val="000000"/>
-        </w:rPr>
-        <w:t xml:space="preserve">on scripts from the show selected. </w:t>
-      </w:r>
-      <w:r>
-        <w:rPr>
-          <w:rFonts w:ascii="Arial" w:hAnsi="Arial"/>
-          <w:bCs/>
-          <w:color w:val="000000"/>
-        </w:rPr>
-        <w:t xml:space="preserve">To inform your analysis, you should </w:t>
-      </w:r>
-      <w:r>
-        <w:rPr>
-          <w:rFonts w:ascii="Arial" w:hAnsi="Arial"/>
-          <w:bCs/>
-          <w:color w:val="000000"/>
-        </w:rPr>
-        <w:t>focus on 3-5 side characters. C</w:t>
-      </w:r>
-      <w:r>
-        <w:rPr>
-          <w:rFonts w:ascii="Arial" w:hAnsi="Arial"/>
-          <w:bCs/>
-          <w:color w:val="000000"/>
-        </w:rPr>
-        <w:t xml:space="preserve">ollect </w:t>
-      </w:r>
-      <w:r>
-        <w:rPr>
-          <w:rFonts w:ascii="Arial" w:hAnsi="Arial"/>
-          <w:bCs/>
-          <w:color w:val="000000"/>
-        </w:rPr>
-        <w:t>3</w:t>
-      </w:r>
-      <w:r>
-        <w:rPr>
-          <w:rFonts w:ascii="Arial" w:hAnsi="Arial"/>
-          <w:bCs/>
-          <w:color w:val="000000"/>
-        </w:rPr>
-        <w:t>00+</w:t>
-      </w:r>
-      <w:r>
-        <w:rPr>
-          <w:rFonts w:ascii="Arial" w:hAnsi="Arial"/>
-          <w:bCs/>
-          <w:color w:val="000000"/>
-        </w:rPr>
-        <w:t xml:space="preserve"> </w:t>
-      </w:r>
-      <w:r>
-        <w:rPr>
-          <w:rFonts w:ascii="Arial" w:hAnsi="Arial"/>
-          <w:bCs/>
-          <w:color w:val="000000"/>
-        </w:rPr>
-        <w:t xml:space="preserve">lines of </w:t>
-      </w:r>
-      <w:r>
-        <w:rPr>
-          <w:rFonts w:ascii="Arial" w:hAnsi="Arial"/>
-          <w:bCs/>
-          <w:color w:val="000000"/>
-        </w:rPr>
-        <w:t xml:space="preserve">non-trivial (not-just-banter) </w:t>
-      </w:r>
-      <w:r>
-        <w:rPr>
-          <w:rFonts w:ascii="Arial" w:hAnsi="Arial"/>
-          <w:bCs/>
-          <w:color w:val="000000"/>
-        </w:rPr>
-        <w:t>dialog from EACH character selected</w:t>
-      </w:r>
-      <w:r>
-        <w:rPr>
-          <w:rFonts w:ascii="Arial" w:hAnsi="Arial"/>
-          <w:bCs/>
-          <w:color w:val="000000"/>
-        </w:rPr>
-        <w:t xml:space="preserve">. </w:t>
-      </w:r>
-      <w:r>
-        <w:rPr>
-          <w:rFonts w:ascii="Arial" w:hAnsi="Arial"/>
-          <w:bCs/>
-          <w:color w:val="000000"/>
-        </w:rPr>
-        <w:t>Ensure to collect dialog in a way that does not bias towards/against certain topics.</w:t>
-      </w:r>
-    </w:p>
-    <w:p>
-      <w:pPr>
-        <w:rPr>
-          <w:rFonts w:ascii="Arial" w:hAnsi="Arial"/>
-          <w:bCs/>
-          <w:color w:val="000000"/>
-        </w:rPr>
-      </w:pPr>
-      <w:r>
-        <w:rPr>
-          <w:rFonts w:ascii="Arial" w:hAnsi="Arial"/>
-          <w:bCs/>
-          <w:color w:val="000000"/>
-        </w:rPr>
-        <w:t>To develop your topics, c</w:t>
-      </w:r>
-      <w:r>
-        <w:rPr>
-          <w:rFonts w:ascii="Arial" w:hAnsi="Arial"/>
-          <w:bCs/>
-          <w:color w:val="000000"/>
-        </w:rPr>
-        <w:t xml:space="preserve">onduct an open coding on </w:t>
-      </w:r>
-      <w:r>
-        <w:rPr>
-          <w:rFonts w:ascii="Arial" w:hAnsi="Arial"/>
-          <w:bCs/>
-          <w:color w:val="000000"/>
-        </w:rPr>
-        <w:t>100</w:t>
-      </w:r>
-      <w:r>
-        <w:rPr>
-          <w:rFonts w:ascii="Arial" w:hAnsi="Arial"/>
-          <w:bCs/>
-          <w:color w:val="000000"/>
-        </w:rPr>
-        <w:t xml:space="preserve"> </w:t>
-      </w:r>
-      <w:r>
-        <w:rPr>
-          <w:rFonts w:ascii="Arial" w:hAnsi="Arial"/>
-          <w:bCs/>
-          <w:color w:val="000000"/>
-        </w:rPr>
-        <w:t>lines from each character</w:t>
-      </w:r>
-      <w:r>
-        <w:rPr>
-          <w:rFonts w:ascii="Arial" w:hAnsi="Arial"/>
-          <w:bCs/>
-          <w:color w:val="000000"/>
-        </w:rPr>
-        <w:t xml:space="preserve"> (approach the exercise requiring each </w:t>
-      </w:r>
-      <w:r>
-        <w:rPr>
-          <w:rFonts w:ascii="Arial" w:hAnsi="Arial"/>
-          <w:bCs/>
-          <w:color w:val="000000"/>
-        </w:rPr>
-        <w:t>speech act</w:t>
-      </w:r>
-      <w:r>
-        <w:rPr>
-          <w:rFonts w:ascii="Arial" w:hAnsi="Arial"/>
-          <w:bCs/>
-          <w:color w:val="000000"/>
-        </w:rPr>
-        <w:t xml:space="preserve"> to belong to exactly one topic</w:t>
-      </w:r>
-      <w:r>
-        <w:rPr>
-          <w:rFonts w:ascii="Arial" w:hAnsi="Arial"/>
-          <w:bCs/>
-          <w:color w:val="000000"/>
-        </w:rPr>
-        <w:t xml:space="preserve">). </w:t>
-      </w:r>
-      <w:r>
-        <w:rPr>
-          <w:rFonts w:ascii="Arial" w:hAnsi="Arial"/>
-          <w:bCs/>
-          <w:color w:val="000000"/>
-        </w:rPr>
-        <w:t>You should aim for between 3-8 topics in total.</w:t>
-      </w:r>
-    </w:p>
-    <w:p>
-      <w:pPr>
-        <w:rPr>
-          <w:rFonts w:ascii="Arial" w:hAnsi="Arial"/>
-          <w:bCs/>
-          <w:color w:val="000000"/>
-        </w:rPr>
-      </w:pPr>
-      <w:r>
-        <w:rPr>
-          <w:rFonts w:ascii="Arial" w:hAnsi="Arial"/>
-          <w:bCs/>
-          <w:color w:val="000000"/>
-        </w:rPr>
-        <w:t xml:space="preserve">Once your topics have been designed, manually annotate the </w:t>
-      </w:r>
-      <w:r>
-        <w:rPr>
-          <w:rFonts w:ascii="Arial" w:hAnsi="Arial"/>
-          <w:bCs/>
-          <w:color w:val="000000"/>
-        </w:rPr>
-        <w:t>entire set</w:t>
-      </w:r>
-      <w:r>
-        <w:rPr>
-          <w:rFonts w:ascii="Arial" w:hAnsi="Arial"/>
-          <w:bCs/>
-          <w:color w:val="000000"/>
-        </w:rPr>
-        <w:t xml:space="preserve"> of the</w:t>
-      </w:r>
-      <w:r>
-        <w:rPr>
-          <w:rFonts w:ascii="Arial" w:hAnsi="Arial"/>
-          <w:bCs/>
-          <w:color w:val="000000"/>
-        </w:rPr>
-        <w:t xml:space="preserve"> speech acts</w:t>
-      </w:r>
-      <w:r>
-        <w:rPr>
-          <w:rFonts w:ascii="Arial" w:hAnsi="Arial"/>
-          <w:bCs/>
-          <w:color w:val="000000"/>
-        </w:rPr>
-        <w:t xml:space="preserve"> in your dataset</w:t>
-      </w:r>
-      <w:r>
-        <w:rPr>
-          <w:rFonts w:ascii="Arial" w:hAnsi="Arial"/>
-          <w:bCs/>
-          <w:color w:val="000000"/>
-        </w:rPr>
-        <w:t>.</w:t>
-      </w:r>
-    </w:p>
-    <w:p>
-      <w:pPr>
-        <w:rPr>
-          <w:rFonts w:ascii="Arial" w:hAnsi="Arial"/>
-          <w:bCs/>
-          <w:color w:val="000000"/>
-        </w:rPr>
-      </w:pPr>
-      <w:r>
-        <w:rPr>
-          <w:rFonts w:ascii="Arial" w:hAnsi="Arial"/>
-          <w:bCs/>
-          <w:color w:val="000000"/>
-        </w:rPr>
-        <w:t xml:space="preserve">Characterize your topics by </w:t>
-      </w:r>
-      <w:r>
-        <w:rPr>
-          <w:rFonts w:ascii="Arial" w:hAnsi="Arial"/>
-          <w:bCs/>
-          <w:color w:val="000000"/>
-        </w:rPr>
-        <w:t xml:space="preserve">both (1) </w:t>
-      </w:r>
-      <w:r>
-        <w:rPr>
-          <w:rFonts w:ascii="Arial" w:hAnsi="Arial"/>
-          <w:bCs/>
-          <w:color w:val="000000"/>
-        </w:rPr>
-        <w:t xml:space="preserve">computing the 10 words in each category with the highest </w:t>
-      </w:r>
-      <w:proofErr w:type="spellStart"/>
-      <w:r>
-        <w:rPr>
-          <w:rFonts w:ascii="Arial" w:hAnsi="Arial"/>
-          <w:bCs/>
-          <w:color w:val="000000"/>
-        </w:rPr>
-        <w:t>tf</w:t>
-      </w:r>
-      <w:r>
-        <w:rPr>
-          <w:rFonts w:ascii="Arial" w:hAnsi="Arial"/>
-          <w:bCs/>
-          <w:color w:val="000000"/>
-        </w:rPr>
-        <w:t>-i</w:t>
-      </w:r>
-      <w:r>
-        <w:rPr>
-          <w:rFonts w:ascii="Arial" w:hAnsi="Arial"/>
-          <w:bCs/>
-          <w:color w:val="000000"/>
-        </w:rPr>
-        <w:t>df</w:t>
-      </w:r>
-      <w:proofErr w:type="spellEnd"/>
-      <w:r>
-        <w:rPr>
-          <w:rFonts w:ascii="Arial" w:hAnsi="Arial"/>
-          <w:bCs/>
-          <w:color w:val="000000"/>
-        </w:rPr>
-        <w:t xml:space="preserve"> scores</w:t>
-      </w:r>
-      <w:r>
-        <w:rPr>
-          <w:rFonts w:ascii="Arial" w:hAnsi="Arial"/>
-          <w:bCs/>
-          <w:color w:val="000000"/>
-        </w:rPr>
-        <w:t xml:space="preserve"> and (2) using an LLM (ChatGPT) to produce a representative summary of each category.</w:t>
       </w:r>
     </w:p>
     <w:p>
@@ -2020,23 +812,7 @@
             <w:rFonts w:ascii="Arial" w:hAnsi="Arial"/>
             <w:bCs/>
           </w:rPr>
-          <w:t>https://aaai.</w:t>
-        </w:r>
-        <w:r>
-          <w:rPr>
-            <w:rStyle w:val="Hyperlink"/>
-            <w:rFonts w:ascii="Arial" w:hAnsi="Arial"/>
-            <w:bCs/>
-          </w:rPr>
-          <w:t>o</w:t>
-        </w:r>
-        <w:r>
-          <w:rPr>
-            <w:rStyle w:val="Hyperlink"/>
-            <w:rFonts w:ascii="Arial" w:hAnsi="Arial"/>
-            <w:bCs/>
-          </w:rPr>
-          <w:t>rg/authorkit24-2/</w:t>
+          <w:t>https://aaai.org/authorkit24-2/</w:t>
         </w:r>
       </w:hyperlink>
       <w:r>
@@ -2371,6 +1147,7 @@
           <w:bCs/>
           <w:color w:val="000000"/>
         </w:rPr>
+        <w:lastRenderedPageBreak/>
         <w:t>Results (</w:t>
       </w:r>
       <w:r>
@@ -2423,7 +1200,6 @@
           <w:bCs/>
           <w:color w:val="000000"/>
         </w:rPr>
-        <w:lastRenderedPageBreak/>
         <w:t>Discussion (</w:t>
       </w:r>
       <w:r>
@@ -3212,6 +1988,7 @@
               <w:rPr>
                 <w:rFonts w:ascii="Arial" w:hAnsi="Arial"/>
               </w:rPr>
+              <w:lastRenderedPageBreak/>
               <w:t>+5 sound process in line with the class.</w:t>
             </w:r>
           </w:p>
@@ -3230,6 +2007,7 @@
               <w:rPr>
                 <w:rFonts w:ascii="Arial" w:hAnsi="Arial"/>
               </w:rPr>
+              <w:lastRenderedPageBreak/>
               <w:t>Does the annotation process give us confidence in the quality of the annotations?</w:t>
             </w:r>
           </w:p>
@@ -3250,7 +2028,6 @@
               <w:rPr>
                 <w:rFonts w:ascii="Arial" w:hAnsi="Arial"/>
               </w:rPr>
-              <w:lastRenderedPageBreak/>
               <w:t>Results</w:t>
             </w:r>
           </w:p>
@@ -3305,21 +2082,7 @@
               <w:rPr>
                 <w:rFonts w:ascii="Arial" w:hAnsi="Arial"/>
               </w:rPr>
-              <w:t>10 pts Topic characterization (</w:t>
-            </w:r>
-            <w:proofErr w:type="spellStart"/>
-            <w:r>
-              <w:rPr>
-                <w:rFonts w:ascii="Arial" w:hAnsi="Arial"/>
-              </w:rPr>
-              <w:t>tf-idf</w:t>
-            </w:r>
-            <w:proofErr w:type="spellEnd"/>
-            <w:r>
-              <w:rPr>
-                <w:rFonts w:ascii="Arial" w:hAnsi="Arial"/>
-              </w:rPr>
-              <w:t>)</w:t>
+              <w:t>10 pts Topic characterization (tf-idf)</w:t>
             </w:r>
           </w:p>
           <w:p>

</xml_diff>